<commit_message>
Updated Criterion C with a few techniques.
</commit_message>
<xml_diff>
--- a/Documentation/Crit_C_Development.docx
+++ b/Documentation/Crit_C_Development.docx
@@ -156,7 +156,63 @@
         <w:t>Anytime you go to the web and find something worthwhile that you’ll use/learn from, add it to your appendix.</w:t>
       </w:r>
     </w:p>
-    <w:p/>
+    <w:p>
+      <w:pPr>
+        <w:suppressAutoHyphens w:val="0"/>
+      </w:pPr>
+      <w:r>
+        <w:br w:type="page"/>
+      </w:r>
+    </w:p>
+    <w:p>
+      <w:pPr>
+        <w:rPr>
+          <w:u w:val="single"/>
+        </w:rPr>
+      </w:pPr>
+      <w:r>
+        <w:rPr>
+          <w:u w:val="single"/>
+        </w:rPr>
+        <w:lastRenderedPageBreak/>
+        <w:t>Technique #1</w:t>
+      </w:r>
+    </w:p>
+    <w:p>
+      <w:pPr>
+        <w:rPr>
+          <w:u w:val="single"/>
+        </w:rPr>
+      </w:pPr>
+    </w:p>
+    <w:p>
+      <w:r>
+        <w:t xml:space="preserve">The first technique that I </w:t>
+      </w:r>
+      <w:r>
+        <w:t xml:space="preserve">employed </w:t>
+      </w:r>
+      <w:r>
+        <w:t>was creating my own AD</w:t>
+      </w:r>
+      <w:r>
+        <w:t>T, which is comprised of a list of nodes.</w:t>
+      </w:r>
+      <w:r>
+        <w:t xml:space="preserve"> When I was tasked with creating custom ADTs for complexity, I recalled what I had learned while I was learning about Nodes and binary search trees. Creation of this ADT enabled me to create the </w:t>
+      </w:r>
+      <w:proofErr w:type="spellStart"/>
+      <w:r>
+        <w:t>priceWatchList</w:t>
+      </w:r>
+      <w:proofErr w:type="spellEnd"/>
+      <w:r>
+        <w:t xml:space="preserve"> for each user which would store the items that a user desires to receive alerts for when they reach an affordable price.</w:t>
+      </w:r>
+      <w:r>
+        <w:t xml:space="preserve"> </w:t>
+      </w:r>
+    </w:p>
     <w:p>
       <w:pPr>
         <w:rPr>
@@ -171,17 +227,17 @@
         <mc:AlternateContent>
           <mc:Choice Requires="wps">
             <w:drawing>
-              <wp:anchor distT="0" distB="0" distL="114300" distR="114300" simplePos="0" relativeHeight="251659264" behindDoc="0" locked="0" layoutInCell="1" allowOverlap="1" wp14:anchorId="4F4C347F" wp14:editId="04B5E70B">
+              <wp:anchor distT="0" distB="0" distL="114300" distR="114300" simplePos="0" relativeHeight="251659264" behindDoc="0" locked="0" layoutInCell="1" allowOverlap="1" wp14:anchorId="4F4C347F" wp14:editId="72460617">
                 <wp:simplePos x="0" y="0"/>
                 <wp:positionH relativeFrom="column">
-                  <wp:posOffset>3518535</wp:posOffset>
+                  <wp:posOffset>3515995</wp:posOffset>
                 </wp:positionH>
                 <wp:positionV relativeFrom="paragraph">
-                  <wp:posOffset>159385</wp:posOffset>
+                  <wp:posOffset>347980</wp:posOffset>
                 </wp:positionV>
-                <wp:extent cx="3019204" cy="2052084"/>
-                <wp:effectExtent l="0" t="0" r="3810" b="5715"/>
-                <wp:wrapNone/>
+                <wp:extent cx="3018790" cy="1425575"/>
+                <wp:effectExtent l="0" t="0" r="3810" b="0"/>
+                <wp:wrapSquare wrapText="bothSides"/>
                 <wp:docPr id="2" name="Text Box 2"/>
                 <wp:cNvGraphicFramePr/>
                 <a:graphic xmlns:a="http://schemas.openxmlformats.org/drawingml/2006/main">
@@ -191,7 +247,7 @@
                       <wps:spPr>
                         <a:xfrm>
                           <a:off x="0" y="0"/>
-                          <a:ext cx="3019204" cy="2052084"/>
+                          <a:ext cx="3018790" cy="1425575"/>
                         </a:xfrm>
                         <a:prstGeom prst="rect">
                           <a:avLst/>
@@ -213,7 +269,7 @@
                               <w:spacing w:line="480" w:lineRule="auto"/>
                             </w:pPr>
                             <w:r>
-                              <w:t xml:space="preserve">The first technique that I used was creating my own ADT. I implemented my own map and made use of the Dart language’s support for “Templates”. This enabled me to create a Map class that I can use for multiple different class variables. </w:t>
+                              <w:t xml:space="preserve">I implemented my own map and made use of the Dart language’s support for “Templates”. This enabled me to create a Map class that I can use for multiple different class variables. </w:t>
                             </w:r>
                           </w:p>
                         </w:txbxContent>
@@ -242,7 +298,7 @@
                 <v:stroke joinstyle="miter"/>
                 <v:path gradientshapeok="t" o:connecttype="rect"/>
               </v:shapetype>
-              <v:shape id="Text Box 2" o:spid="_x0000_s1026" type="#_x0000_t202" style="position:absolute;margin-left:277.05pt;margin-top:12.55pt;width:237.75pt;height:161.6pt;z-index:251659264;visibility:visible;mso-wrap-style:square;mso-width-percent:0;mso-height-percent:0;mso-wrap-distance-left:9pt;mso-wrap-distance-top:0;mso-wrap-distance-right:9pt;mso-wrap-distance-bottom:0;mso-position-horizontal:absolute;mso-position-horizontal-relative:text;mso-position-vertical:absolute;mso-position-vertical-relative:text;mso-width-percent:0;mso-height-percent:0;mso-width-relative:margin;mso-height-relative:margin;v-text-anchor:top" o:gfxdata="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" fillcolor="white [3201]" stroked="f" strokeweight=".5pt">
+              <v:shape id="Text Box 2" o:spid="_x0000_s1026" type="#_x0000_t202" style="position:absolute;margin-left:276.85pt;margin-top:27.4pt;width:237.7pt;height:112.25pt;z-index:251659264;visibility:visible;mso-wrap-style:square;mso-width-percent:0;mso-height-percent:0;mso-wrap-distance-left:9pt;mso-wrap-distance-top:0;mso-wrap-distance-right:9pt;mso-wrap-distance-bottom:0;mso-position-horizontal:absolute;mso-position-horizontal-relative:text;mso-position-vertical:absolute;mso-position-vertical-relative:text;mso-width-percent:0;mso-height-percent:0;mso-width-relative:margin;mso-height-relative:margin;v-text-anchor:top" o:gfxdata="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" fillcolor="white [3201]" stroked="f" strokeweight=".5pt">
                 <v:textbox>
                   <w:txbxContent>
                     <w:p>
@@ -253,28 +309,23 @@
                         <w:spacing w:line="480" w:lineRule="auto"/>
                       </w:pPr>
                       <w:r>
-                        <w:t xml:space="preserve">The first technique that I used was creating my own ADT. I implemented my own map and made use of the Dart language’s support for “Templates”. This enabled me to create a Map class that I can use for multiple different class variables. </w:t>
+                        <w:t xml:space="preserve">I implemented my own map and made use of the Dart language’s support for “Templates”. This enabled me to create a Map class that I can use for multiple different class variables. </w:t>
                       </w:r>
                     </w:p>
                   </w:txbxContent>
                 </v:textbox>
+                <w10:wrap type="square"/>
               </v:shape>
             </w:pict>
           </mc:Fallback>
         </mc:AlternateContent>
       </w:r>
-      <w:r>
+    </w:p>
+    <w:p>
+      <w:pPr>
         <w:rPr>
           <w:u w:val="single"/>
         </w:rPr>
-        <w:t>Technique #1</w:t>
-      </w:r>
-    </w:p>
-    <w:p>
-      <w:pPr>
-        <w:rPr>
-          <w:u w:val="single"/>
-        </w:rPr>
       </w:pPr>
     </w:p>
     <w:p>
@@ -283,9 +334,17 @@
           <w:noProof/>
         </w:rPr>
         <w:drawing>
-          <wp:inline distT="0" distB="0" distL="0" distR="0" wp14:anchorId="14977071" wp14:editId="1FB78BBD">
+          <wp:anchor distT="0" distB="0" distL="114300" distR="114300" simplePos="0" relativeHeight="251668480" behindDoc="0" locked="0" layoutInCell="1" allowOverlap="1" wp14:anchorId="14977071" wp14:editId="6AE13056">
+            <wp:simplePos x="0" y="0"/>
+            <wp:positionH relativeFrom="column">
+              <wp:posOffset>0</wp:posOffset>
+            </wp:positionH>
+            <wp:positionV relativeFrom="paragraph">
+              <wp:posOffset>-3810</wp:posOffset>
+            </wp:positionV>
             <wp:extent cx="3399716" cy="1637414"/>
             <wp:effectExtent l="0" t="0" r="4445" b="1270"/>
+            <wp:wrapSquare wrapText="bothSides"/>
             <wp:docPr id="1" name="Picture 1" descr="Graphical user interface, text, application&#10;&#10;Description automatically generated"/>
             <wp:cNvGraphicFramePr>
               <a:graphicFrameLocks xmlns:a="http://schemas.openxmlformats.org/drawingml/2006/main" noChangeAspect="1"/>
@@ -298,7 +357,13 @@
                     <pic:cNvPicPr/>
                   </pic:nvPicPr>
                   <pic:blipFill>
-                    <a:blip r:embed="rId7"/>
+                    <a:blip r:embed="rId7">
+                      <a:extLst>
+                        <a:ext uri="{28A0092B-C50C-407E-A947-70E740481C1C}">
+                          <a14:useLocalDpi xmlns:a14="http://schemas.microsoft.com/office/drawing/2010/main" val="0"/>
+                        </a:ext>
+                      </a:extLst>
+                    </a:blip>
                     <a:stretch>
                       <a:fillRect/>
                     </a:stretch>
@@ -306,7 +371,7 @@
                   <pic:spPr>
                     <a:xfrm>
                       <a:off x="0" y="0"/>
-                      <a:ext cx="3409358" cy="1642058"/>
+                      <a:ext cx="3399716" cy="1637414"/>
                     </a:xfrm>
                     <a:prstGeom prst="rect">
                       <a:avLst/>
@@ -315,22 +380,14 @@
                 </pic:pic>
               </a:graphicData>
             </a:graphic>
-          </wp:inline>
+            <wp14:sizeRelH relativeFrom="page">
+              <wp14:pctWidth>0</wp14:pctWidth>
+            </wp14:sizeRelH>
+            <wp14:sizeRelV relativeFrom="page">
+              <wp14:pctHeight>0</wp14:pctHeight>
+            </wp14:sizeRelV>
+          </wp:anchor>
         </w:drawing>
-      </w:r>
-    </w:p>
-    <w:p/>
-    <w:p>
-      <w:pPr>
-        <w:rPr>
-          <w:u w:val="single"/>
-        </w:rPr>
-      </w:pPr>
-      <w:r>
-        <w:rPr>
-          <w:u w:val="single"/>
-        </w:rPr>
-        <w:t>Technique #2</w:t>
       </w:r>
     </w:p>
     <w:p>
@@ -342,17 +399,138 @@
         <mc:AlternateContent>
           <mc:Choice Requires="wps">
             <w:drawing>
-              <wp:anchor distT="0" distB="0" distL="114300" distR="114300" simplePos="0" relativeHeight="251661312" behindDoc="0" locked="0" layoutInCell="1" allowOverlap="1" wp14:anchorId="13191FAB" wp14:editId="43749C2B">
+              <wp:anchor distT="0" distB="0" distL="114300" distR="114300" simplePos="0" relativeHeight="251667456" behindDoc="0" locked="0" layoutInCell="1" allowOverlap="1" wp14:anchorId="739B915A" wp14:editId="09A592FF">
                 <wp:simplePos x="0" y="0"/>
                 <wp:positionH relativeFrom="column">
-                  <wp:posOffset>3516923</wp:posOffset>
+                  <wp:posOffset>3519259</wp:posOffset>
                 </wp:positionH>
                 <wp:positionV relativeFrom="paragraph">
-                  <wp:posOffset>75809</wp:posOffset>
+                  <wp:posOffset>3011805</wp:posOffset>
                 </wp:positionV>
-                <wp:extent cx="3018790" cy="3505200"/>
+                <wp:extent cx="3018790" cy="2806700"/>
                 <wp:effectExtent l="0" t="0" r="3810" b="0"/>
-                <wp:wrapNone/>
+                <wp:wrapSquare wrapText="bothSides"/>
+                <wp:docPr id="12" name="Text Box 12"/>
+                <wp:cNvGraphicFramePr/>
+                <a:graphic xmlns:a="http://schemas.openxmlformats.org/drawingml/2006/main">
+                  <a:graphicData uri="http://schemas.microsoft.com/office/word/2010/wordprocessingShape">
+                    <wps:wsp>
+                      <wps:cNvSpPr txBox="1"/>
+                      <wps:spPr>
+                        <a:xfrm>
+                          <a:off x="0" y="0"/>
+                          <a:ext cx="3018790" cy="2806700"/>
+                        </a:xfrm>
+                        <a:prstGeom prst="rect">
+                          <a:avLst/>
+                        </a:prstGeom>
+                        <a:solidFill>
+                          <a:schemeClr val="lt1"/>
+                        </a:solidFill>
+                        <a:ln w="6350">
+                          <a:noFill/>
+                        </a:ln>
+                      </wps:spPr>
+                      <wps:txbx>
+                        <w:txbxContent>
+                          <w:p>
+                            <w:pPr>
+                              <w:pBdr>
+                                <w:left w:val="single" w:sz="4" w:space="4" w:color="auto"/>
+                              </w:pBdr>
+                              <w:spacing w:line="480" w:lineRule="auto"/>
+                            </w:pPr>
+                            <w:r>
+                              <w:t>The replace method I created for the Map class looks at whether a key</w:t>
+                            </w:r>
+                            <w:r>
+                              <w:t>-</w:t>
+                            </w:r>
+                            <w:r>
+                              <w:t>value pair already exists. Here I used a while loop to traverse through the bucket of Nodes. This sentinel check looks to see whether a key is already existing, and if it doesn’t exist, it will create a new node with that assigned key value pair and add it to the bucket</w:t>
+                            </w:r>
+                            <w:r>
+                              <w:t xml:space="preserve"> of nodes</w:t>
+                            </w:r>
+                            <w:r>
+                              <w:t>.</w:t>
+                            </w:r>
+                          </w:p>
+                        </w:txbxContent>
+                      </wps:txbx>
+                      <wps:bodyPr rot="0" spcFirstLastPara="0" vertOverflow="overflow" horzOverflow="overflow" vert="horz" wrap="square" lIns="91440" tIns="45720" rIns="91440" bIns="45720" numCol="1" spcCol="0" rtlCol="0" fromWordArt="0" anchor="t" anchorCtr="0" forceAA="0" compatLnSpc="1">
+                        <a:prstTxWarp prst="textNoShape">
+                          <a:avLst/>
+                        </a:prstTxWarp>
+                        <a:noAutofit/>
+                      </wps:bodyPr>
+                    </wps:wsp>
+                  </a:graphicData>
+                </a:graphic>
+                <wp14:sizeRelH relativeFrom="margin">
+                  <wp14:pctWidth>0</wp14:pctWidth>
+                </wp14:sizeRelH>
+                <wp14:sizeRelV relativeFrom="margin">
+                  <wp14:pctHeight>0</wp14:pctHeight>
+                </wp14:sizeRelV>
+              </wp:anchor>
+            </w:drawing>
+          </mc:Choice>
+          <mc:Fallback>
+            <w:pict>
+              <v:shape w14:anchorId="739B915A" id="Text Box 12" o:spid="_x0000_s1027" type="#_x0000_t202" style="position:absolute;margin-left:277.1pt;margin-top:237.15pt;width:237.7pt;height:221pt;z-index:251667456;visibility:visible;mso-wrap-style:square;mso-width-percent:0;mso-height-percent:0;mso-wrap-distance-left:9pt;mso-wrap-distance-top:0;mso-wrap-distance-right:9pt;mso-wrap-distance-bottom:0;mso-position-horizontal:absolute;mso-position-horizontal-relative:text;mso-position-vertical:absolute;mso-position-vertical-relative:text;mso-width-percent:0;mso-height-percent:0;mso-width-relative:margin;mso-height-relative:margin;v-text-anchor:top" o:gfxdata="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" fillcolor="white [3201]" stroked="f" strokeweight=".5pt">
+                <v:textbox>
+                  <w:txbxContent>
+                    <w:p>
+                      <w:pPr>
+                        <w:pBdr>
+                          <w:left w:val="single" w:sz="4" w:space="4" w:color="auto"/>
+                        </w:pBdr>
+                        <w:spacing w:line="480" w:lineRule="auto"/>
+                      </w:pPr>
+                      <w:r>
+                        <w:t>The replace method I created for the Map class looks at whether a key</w:t>
+                      </w:r>
+                      <w:r>
+                        <w:t>-</w:t>
+                      </w:r>
+                      <w:r>
+                        <w:t>value pair already exists. Here I used a while loop to traverse through the bucket of Nodes. This sentinel check looks to see whether a key is already existing, and if it doesn’t exist, it will create a new node with that assigned key value pair and add it to the bucket</w:t>
+                      </w:r>
+                      <w:r>
+                        <w:t xml:space="preserve"> of nodes</w:t>
+                      </w:r>
+                      <w:r>
+                        <w:t>.</w:t>
+                      </w:r>
+                    </w:p>
+                  </w:txbxContent>
+                </v:textbox>
+                <w10:wrap type="square"/>
+              </v:shape>
+            </w:pict>
+          </mc:Fallback>
+        </mc:AlternateContent>
+      </w:r>
+      <w:r>
+        <w:rPr>
+          <w:noProof/>
+          <w:u w:val="single"/>
+        </w:rPr>
+        <mc:AlternateContent>
+          <mc:Choice Requires="wps">
+            <w:drawing>
+              <wp:anchor distT="0" distB="0" distL="114300" distR="114300" simplePos="0" relativeHeight="251661312" behindDoc="0" locked="0" layoutInCell="1" allowOverlap="1" wp14:anchorId="13191FAB" wp14:editId="4922A9EE">
+                <wp:simplePos x="0" y="0"/>
+                <wp:positionH relativeFrom="column">
+                  <wp:posOffset>3515995</wp:posOffset>
+                </wp:positionH>
+                <wp:positionV relativeFrom="paragraph">
+                  <wp:posOffset>49530</wp:posOffset>
+                </wp:positionV>
+                <wp:extent cx="3018790" cy="3003550"/>
+                <wp:effectExtent l="0" t="0" r="3810" b="6350"/>
+                <wp:wrapSquare wrapText="bothSides"/>
                 <wp:docPr id="6" name="Text Box 6"/>
                 <wp:cNvGraphicFramePr/>
                 <a:graphic xmlns:a="http://schemas.openxmlformats.org/drawingml/2006/main">
@@ -362,7 +540,7 @@
                       <wps:spPr>
                         <a:xfrm>
                           <a:off x="0" y="0"/>
-                          <a:ext cx="3018790" cy="3505200"/>
+                          <a:ext cx="3018790" cy="3003550"/>
                         </a:xfrm>
                         <a:prstGeom prst="rect">
                           <a:avLst/>
@@ -447,7 +625,7 @@
           </mc:Choice>
           <mc:Fallback>
             <w:pict>
-              <v:shape w14:anchorId="13191FAB" id="Text Box 6" o:spid="_x0000_s1027" type="#_x0000_t202" style="position:absolute;margin-left:276.9pt;margin-top:5.95pt;width:237.7pt;height:276pt;z-index:251661312;visibility:visible;mso-wrap-style:square;mso-width-percent:0;mso-height-percent:0;mso-wrap-distance-left:9pt;mso-wrap-distance-top:0;mso-wrap-distance-right:9pt;mso-wrap-distance-bottom:0;mso-position-horizontal:absolute;mso-position-horizontal-relative:text;mso-position-vertical:absolute;mso-position-vertical-relative:text;mso-width-percent:0;mso-height-percent:0;mso-width-relative:margin;mso-height-relative:margin;v-text-anchor:top" o:gfxdata="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" fillcolor="white [3201]" stroked="f" strokeweight=".5pt">
+              <v:shape w14:anchorId="13191FAB" id="Text Box 6" o:spid="_x0000_s1028" type="#_x0000_t202" style="position:absolute;margin-left:276.85pt;margin-top:3.9pt;width:237.7pt;height:236.5pt;z-index:251661312;visibility:visible;mso-wrap-style:square;mso-width-percent:0;mso-height-percent:0;mso-wrap-distance-left:9pt;mso-wrap-distance-top:0;mso-wrap-distance-right:9pt;mso-wrap-distance-bottom:0;mso-position-horizontal:absolute;mso-position-horizontal-relative:text;mso-position-vertical:absolute;mso-position-vertical-relative:text;mso-width-percent:0;mso-height-percent:0;mso-width-relative:margin;mso-height-relative:margin;v-text-anchor:top" o:gfxdata="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" fillcolor="white [3201]" stroked="f" strokeweight=".5pt">
                 <v:textbox>
                   <w:txbxContent>
                     <w:p>
@@ -501,21 +679,28 @@
                     </w:p>
                   </w:txbxContent>
                 </v:textbox>
+                <w10:wrap type="square"/>
               </v:shape>
             </w:pict>
           </mc:Fallback>
         </mc:AlternateContent>
       </w:r>
-    </w:p>
-    <w:p>
       <w:r>
         <w:rPr>
           <w:noProof/>
         </w:rPr>
         <w:drawing>
-          <wp:inline distT="0" distB="0" distL="0" distR="0" wp14:anchorId="2BB8F8DF" wp14:editId="4B1D7750">
-            <wp:extent cx="3100124" cy="2942492"/>
-            <wp:effectExtent l="0" t="0" r="0" b="4445"/>
+          <wp:anchor distT="0" distB="0" distL="114300" distR="114300" simplePos="0" relativeHeight="251669504" behindDoc="0" locked="0" layoutInCell="1" allowOverlap="1" wp14:anchorId="2BB8F8DF" wp14:editId="38B17F58">
+            <wp:simplePos x="0" y="0"/>
+            <wp:positionH relativeFrom="column">
+              <wp:posOffset>141242</wp:posOffset>
+            </wp:positionH>
+            <wp:positionV relativeFrom="paragraph">
+              <wp:posOffset>179070</wp:posOffset>
+            </wp:positionV>
+            <wp:extent cx="3058160" cy="2902585"/>
+            <wp:effectExtent l="0" t="0" r="2540" b="5715"/>
+            <wp:wrapSquare wrapText="bothSides"/>
             <wp:docPr id="4" name="Picture 4" descr="Text&#10;&#10;Description automatically generated"/>
             <wp:cNvGraphicFramePr>
               <a:graphicFrameLocks xmlns:a="http://schemas.openxmlformats.org/drawingml/2006/main" noChangeAspect="1"/>
@@ -528,7 +713,13 @@
                     <pic:cNvPicPr/>
                   </pic:nvPicPr>
                   <pic:blipFill>
-                    <a:blip r:embed="rId8"/>
+                    <a:blip r:embed="rId8">
+                      <a:extLst>
+                        <a:ext uri="{28A0092B-C50C-407E-A947-70E740481C1C}">
+                          <a14:useLocalDpi xmlns:a14="http://schemas.microsoft.com/office/drawing/2010/main" val="0"/>
+                        </a:ext>
+                      </a:extLst>
+                    </a:blip>
                     <a:stretch>
                       <a:fillRect/>
                     </a:stretch>
@@ -536,7 +727,7 @@
                   <pic:spPr>
                     <a:xfrm>
                       <a:off x="0" y="0"/>
-                      <a:ext cx="3171230" cy="3009982"/>
+                      <a:ext cx="3058160" cy="2902585"/>
                     </a:xfrm>
                     <a:prstGeom prst="rect">
                       <a:avLst/>
@@ -545,10 +736,80 @@
                 </pic:pic>
               </a:graphicData>
             </a:graphic>
-          </wp:inline>
+            <wp14:sizeRelH relativeFrom="page">
+              <wp14:pctWidth>0</wp14:pctWidth>
+            </wp14:sizeRelH>
+            <wp14:sizeRelV relativeFrom="page">
+              <wp14:pctHeight>0</wp14:pctHeight>
+            </wp14:sizeRelV>
+          </wp:anchor>
         </w:drawing>
       </w:r>
     </w:p>
+    <w:p>
+      <w:r>
+        <w:rPr>
+          <w:noProof/>
+          <w:u w:val="single"/>
+        </w:rPr>
+        <w:drawing>
+          <wp:anchor distT="0" distB="0" distL="114300" distR="114300" simplePos="0" relativeHeight="251671552" behindDoc="0" locked="0" layoutInCell="1" allowOverlap="1" wp14:anchorId="3293E19D" wp14:editId="7333146A">
+            <wp:simplePos x="0" y="0"/>
+            <wp:positionH relativeFrom="column">
+              <wp:posOffset>-31115</wp:posOffset>
+            </wp:positionH>
+            <wp:positionV relativeFrom="paragraph">
+              <wp:posOffset>3119574</wp:posOffset>
+            </wp:positionV>
+            <wp:extent cx="3429000" cy="2158365"/>
+            <wp:effectExtent l="0" t="0" r="0" b="635"/>
+            <wp:wrapSquare wrapText="bothSides"/>
+            <wp:docPr id="11" name="Picture 11"/>
+            <wp:cNvGraphicFramePr>
+              <a:graphicFrameLocks xmlns:a="http://schemas.openxmlformats.org/drawingml/2006/main" noChangeAspect="1"/>
+            </wp:cNvGraphicFramePr>
+            <a:graphic xmlns:a="http://schemas.openxmlformats.org/drawingml/2006/main">
+              <a:graphicData uri="http://schemas.openxmlformats.org/drawingml/2006/picture">
+                <pic:pic xmlns:pic="http://schemas.openxmlformats.org/drawingml/2006/picture">
+                  <pic:nvPicPr>
+                    <pic:cNvPr id="1" name=""/>
+                    <pic:cNvPicPr/>
+                  </pic:nvPicPr>
+                  <pic:blipFill>
+                    <a:blip r:embed="rId9">
+                      <a:extLst>
+                        <a:ext uri="{28A0092B-C50C-407E-A947-70E740481C1C}">
+                          <a14:useLocalDpi xmlns:a14="http://schemas.microsoft.com/office/drawing/2010/main" val="0"/>
+                        </a:ext>
+                      </a:extLst>
+                    </a:blip>
+                    <a:stretch>
+                      <a:fillRect/>
+                    </a:stretch>
+                  </pic:blipFill>
+                  <pic:spPr>
+                    <a:xfrm>
+                      <a:off x="0" y="0"/>
+                      <a:ext cx="3429000" cy="2158365"/>
+                    </a:xfrm>
+                    <a:prstGeom prst="rect">
+                      <a:avLst/>
+                    </a:prstGeom>
+                  </pic:spPr>
+                </pic:pic>
+              </a:graphicData>
+            </a:graphic>
+            <wp14:sizeRelH relativeFrom="page">
+              <wp14:pctWidth>0</wp14:pctWidth>
+            </wp14:sizeRelH>
+            <wp14:sizeRelV relativeFrom="page">
+              <wp14:pctHeight>0</wp14:pctHeight>
+            </wp14:sizeRelV>
+          </wp:anchor>
+        </w:drawing>
+      </w:r>
+    </w:p>
+    <w:p/>
     <w:p>
       <w:pPr>
         <w:suppressAutoHyphens w:val="0"/>
@@ -556,14 +817,6 @@
       <w:r>
         <w:br w:type="page"/>
       </w:r>
-    </w:p>
-    <w:p>
-      <w:pPr>
-        <w:suppressAutoHyphens w:val="0"/>
-        <w:rPr>
-          <w:u w:val="single"/>
-        </w:rPr>
-      </w:pPr>
       <w:r>
         <w:rPr>
           <w:noProof/>
@@ -573,17 +826,247 @@
         <mc:AlternateContent>
           <mc:Choice Requires="wps">
             <w:drawing>
-              <wp:anchor distT="0" distB="0" distL="114300" distR="114300" simplePos="0" relativeHeight="251663360" behindDoc="0" locked="0" layoutInCell="1" allowOverlap="1" wp14:anchorId="36886EE5" wp14:editId="69D545DE">
+              <wp:anchor distT="0" distB="0" distL="114300" distR="114300" simplePos="0" relativeHeight="251665408" behindDoc="0" locked="0" layoutInCell="1" allowOverlap="1" wp14:anchorId="1CC36421" wp14:editId="5B962878">
                 <wp:simplePos x="0" y="0"/>
                 <wp:positionH relativeFrom="column">
-                  <wp:posOffset>3572155</wp:posOffset>
+                  <wp:posOffset>3570514</wp:posOffset>
                 </wp:positionH>
                 <wp:positionV relativeFrom="paragraph">
-                  <wp:posOffset>90732</wp:posOffset>
+                  <wp:posOffset>144871</wp:posOffset>
                 </wp:positionV>
-                <wp:extent cx="3018790" cy="2838893"/>
-                <wp:effectExtent l="0" t="0" r="3810" b="6350"/>
-                <wp:wrapNone/>
+                <wp:extent cx="3018790" cy="2806995"/>
+                <wp:effectExtent l="0" t="0" r="3810" b="0"/>
+                <wp:wrapSquare wrapText="bothSides"/>
+                <wp:docPr id="10" name="Text Box 10"/>
+                <wp:cNvGraphicFramePr/>
+                <a:graphic xmlns:a="http://schemas.openxmlformats.org/drawingml/2006/main">
+                  <a:graphicData uri="http://schemas.microsoft.com/office/word/2010/wordprocessingShape">
+                    <wps:wsp>
+                      <wps:cNvSpPr txBox="1"/>
+                      <wps:spPr>
+                        <a:xfrm>
+                          <a:off x="0" y="0"/>
+                          <a:ext cx="3018790" cy="2806995"/>
+                        </a:xfrm>
+                        <a:prstGeom prst="rect">
+                          <a:avLst/>
+                        </a:prstGeom>
+                        <a:solidFill>
+                          <a:schemeClr val="lt1"/>
+                        </a:solidFill>
+                        <a:ln w="6350">
+                          <a:noFill/>
+                        </a:ln>
+                      </wps:spPr>
+                      <wps:txbx>
+                        <w:txbxContent>
+                          <w:p>
+                            <w:pPr>
+                              <w:pBdr>
+                                <w:left w:val="single" w:sz="4" w:space="4" w:color="auto"/>
+                              </w:pBdr>
+                              <w:spacing w:line="480" w:lineRule="auto"/>
+                            </w:pPr>
+                            <w:r>
+                              <w:t>Multiple users are likely to use the application I create. Also, I added the variable PriceWatchList which is a Map with the Key-Value pair being String and double value. When a user adds an item to a price watch list, the key will represent the item name and the value with be the expected price the user is currently looking out for.</w:t>
+                            </w:r>
+                          </w:p>
+                        </w:txbxContent>
+                      </wps:txbx>
+                      <wps:bodyPr rot="0" spcFirstLastPara="0" vertOverflow="overflow" horzOverflow="overflow" vert="horz" wrap="square" lIns="91440" tIns="45720" rIns="91440" bIns="45720" numCol="1" spcCol="0" rtlCol="0" fromWordArt="0" anchor="t" anchorCtr="0" forceAA="0" compatLnSpc="1">
+                        <a:prstTxWarp prst="textNoShape">
+                          <a:avLst/>
+                        </a:prstTxWarp>
+                        <a:noAutofit/>
+                      </wps:bodyPr>
+                    </wps:wsp>
+                  </a:graphicData>
+                </a:graphic>
+                <wp14:sizeRelH relativeFrom="margin">
+                  <wp14:pctWidth>0</wp14:pctWidth>
+                </wp14:sizeRelH>
+                <wp14:sizeRelV relativeFrom="margin">
+                  <wp14:pctHeight>0</wp14:pctHeight>
+                </wp14:sizeRelV>
+              </wp:anchor>
+            </w:drawing>
+          </mc:Choice>
+          <mc:Fallback>
+            <w:pict>
+              <v:shape w14:anchorId="1CC36421" id="Text Box 10" o:spid="_x0000_s1029" type="#_x0000_t202" style="position:absolute;margin-left:281.15pt;margin-top:11.4pt;width:237.7pt;height:221pt;z-index:251665408;visibility:visible;mso-wrap-style:square;mso-width-percent:0;mso-height-percent:0;mso-wrap-distance-left:9pt;mso-wrap-distance-top:0;mso-wrap-distance-right:9pt;mso-wrap-distance-bottom:0;mso-position-horizontal:absolute;mso-position-horizontal-relative:text;mso-position-vertical:absolute;mso-position-vertical-relative:text;mso-width-percent:0;mso-height-percent:0;mso-width-relative:margin;mso-height-relative:margin;v-text-anchor:top" o:gfxdata="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" fillcolor="white [3201]" stroked="f" strokeweight=".5pt">
+                <v:textbox>
+                  <w:txbxContent>
+                    <w:p>
+                      <w:pPr>
+                        <w:pBdr>
+                          <w:left w:val="single" w:sz="4" w:space="4" w:color="auto"/>
+                        </w:pBdr>
+                        <w:spacing w:line="480" w:lineRule="auto"/>
+                      </w:pPr>
+                      <w:r>
+                        <w:t>Multiple users are likely to use the application I create. Also, I added the variable PriceWatchList which is a Map with the Key-Value pair being String and double value. When a user adds an item to a price watch list, the key will represent the item name and the value with be the expected price the user is currently looking out for.</w:t>
+                      </w:r>
+                    </w:p>
+                  </w:txbxContent>
+                </v:textbox>
+                <w10:wrap type="square"/>
+              </v:shape>
+            </w:pict>
+          </mc:Fallback>
+        </mc:AlternateContent>
+      </w:r>
+      <w:r>
+        <w:rPr>
+          <w:u w:val="single"/>
+        </w:rPr>
+        <w:t>Technique #</w:t>
+      </w:r>
+      <w:r>
+        <w:rPr>
+          <w:u w:val="single"/>
+        </w:rPr>
+        <w:t>2</w:t>
+      </w:r>
+    </w:p>
+    <w:p>
+      <w:pPr>
+        <w:rPr>
+          <w:u w:val="single"/>
+        </w:rPr>
+      </w:pPr>
+    </w:p>
+    <w:p>
+      <w:r>
+        <w:rPr>
+          <w:noProof/>
+        </w:rPr>
+        <w:drawing>
+          <wp:anchor distT="0" distB="0" distL="114300" distR="114300" simplePos="0" relativeHeight="251670528" behindDoc="0" locked="0" layoutInCell="1" allowOverlap="1" wp14:anchorId="565EF3D5" wp14:editId="2A9B5C29">
+            <wp:simplePos x="0" y="0"/>
+            <wp:positionH relativeFrom="column">
+              <wp:posOffset>0</wp:posOffset>
+            </wp:positionH>
+            <wp:positionV relativeFrom="paragraph">
+              <wp:posOffset>1270</wp:posOffset>
+            </wp:positionV>
+            <wp:extent cx="3440374" cy="2041451"/>
+            <wp:effectExtent l="0" t="0" r="1905" b="3810"/>
+            <wp:wrapSquare wrapText="bothSides"/>
+            <wp:docPr id="9" name="Picture 9" descr="Text&#10;&#10;Description automatically generated"/>
+            <wp:cNvGraphicFramePr>
+              <a:graphicFrameLocks xmlns:a="http://schemas.openxmlformats.org/drawingml/2006/main" noChangeAspect="1"/>
+            </wp:cNvGraphicFramePr>
+            <a:graphic xmlns:a="http://schemas.openxmlformats.org/drawingml/2006/main">
+              <a:graphicData uri="http://schemas.openxmlformats.org/drawingml/2006/picture">
+                <pic:pic xmlns:pic="http://schemas.openxmlformats.org/drawingml/2006/picture">
+                  <pic:nvPicPr>
+                    <pic:cNvPr id="9" name="Picture 9" descr="Text&#10;&#10;Description automatically generated"/>
+                    <pic:cNvPicPr/>
+                  </pic:nvPicPr>
+                  <pic:blipFill>
+                    <a:blip r:embed="rId10" cstate="print">
+                      <a:extLst>
+                        <a:ext uri="{28A0092B-C50C-407E-A947-70E740481C1C}">
+                          <a14:useLocalDpi xmlns:a14="http://schemas.microsoft.com/office/drawing/2010/main" val="0"/>
+                        </a:ext>
+                      </a:extLst>
+                    </a:blip>
+                    <a:stretch>
+                      <a:fillRect/>
+                    </a:stretch>
+                  </pic:blipFill>
+                  <pic:spPr>
+                    <a:xfrm>
+                      <a:off x="0" y="0"/>
+                      <a:ext cx="3440374" cy="2041451"/>
+                    </a:xfrm>
+                    <a:prstGeom prst="rect">
+                      <a:avLst/>
+                    </a:prstGeom>
+                  </pic:spPr>
+                </pic:pic>
+              </a:graphicData>
+            </a:graphic>
+            <wp14:sizeRelH relativeFrom="page">
+              <wp14:pctWidth>0</wp14:pctWidth>
+            </wp14:sizeRelH>
+            <wp14:sizeRelV relativeFrom="page">
+              <wp14:pctHeight>0</wp14:pctHeight>
+            </wp14:sizeRelV>
+          </wp:anchor>
+        </w:drawing>
+      </w:r>
+    </w:p>
+    <w:p/>
+    <w:p>
+      <w:pPr>
+        <w:rPr>
+          <w:u w:val="single"/>
+        </w:rPr>
+      </w:pPr>
+    </w:p>
+    <w:p>
+      <w:pPr>
+        <w:suppressAutoHyphens w:val="0"/>
+        <w:rPr>
+          <w:u w:val="single"/>
+        </w:rPr>
+      </w:pPr>
+      <w:r>
+        <w:rPr>
+          <w:u w:val="single"/>
+        </w:rPr>
+        <w:t>Technique #</w:t>
+      </w:r>
+      <w:r>
+        <w:rPr>
+          <w:u w:val="single"/>
+        </w:rPr>
+        <w:t>3</w:t>
+      </w:r>
+    </w:p>
+    <w:p>
+      <w:pPr>
+        <w:suppressAutoHyphens w:val="0"/>
+        <w:rPr>
+          <w:u w:val="single"/>
+        </w:rPr>
+      </w:pPr>
+    </w:p>
+    <w:p>
+      <w:pPr>
+        <w:suppressAutoHyphens w:val="0"/>
+      </w:pPr>
+      <w:r>
+        <w:t>The third technique I employed was making use of global constants. To have appropriate procedural decomposition and maintain clean coding conventions, the most common functions that I needed to call when creating flutter UI elements were instead put in the constants class.</w:t>
+      </w:r>
+    </w:p>
+    <w:p>
+      <w:pPr>
+        <w:suppressAutoHyphens w:val="0"/>
+        <w:rPr>
+          <w:u w:val="single"/>
+        </w:rPr>
+      </w:pPr>
+      <w:r>
+        <w:rPr>
+          <w:noProof/>
+          <w:u w:val="single"/>
+        </w:rPr>
+        <mc:AlternateContent>
+          <mc:Choice Requires="wps">
+            <w:drawing>
+              <wp:anchor distT="0" distB="0" distL="114300" distR="114300" simplePos="0" relativeHeight="251663360" behindDoc="0" locked="0" layoutInCell="1" allowOverlap="1" wp14:anchorId="36886EE5" wp14:editId="700CA28D">
+                <wp:simplePos x="0" y="0"/>
+                <wp:positionH relativeFrom="column">
+                  <wp:posOffset>3569970</wp:posOffset>
+                </wp:positionH>
+                <wp:positionV relativeFrom="paragraph">
+                  <wp:posOffset>176101</wp:posOffset>
+                </wp:positionV>
+                <wp:extent cx="3018790" cy="2834640"/>
+                <wp:effectExtent l="0" t="0" r="3810" b="0"/>
+                <wp:wrapSquare wrapText="bothSides"/>
                 <wp:docPr id="8" name="Text Box 8"/>
                 <wp:cNvGraphicFramePr/>
                 <a:graphic xmlns:a="http://schemas.openxmlformats.org/drawingml/2006/main">
@@ -593,7 +1076,7 @@
                       <wps:spPr>
                         <a:xfrm>
                           <a:off x="0" y="0"/>
-                          <a:ext cx="3018790" cy="2838893"/>
+                          <a:ext cx="3018790" cy="2834640"/>
                         </a:xfrm>
                         <a:prstGeom prst="rect">
                           <a:avLst/>
@@ -640,7 +1123,7 @@
           </mc:Choice>
           <mc:Fallback>
             <w:pict>
-              <v:shape w14:anchorId="36886EE5" id="Text Box 8" o:spid="_x0000_s1028" type="#_x0000_t202" style="position:absolute;margin-left:281.25pt;margin-top:7.15pt;width:237.7pt;height:223.55pt;z-index:251663360;visibility:visible;mso-wrap-style:square;mso-width-percent:0;mso-height-percent:0;mso-wrap-distance-left:9pt;mso-wrap-distance-top:0;mso-wrap-distance-right:9pt;mso-wrap-distance-bottom:0;mso-position-horizontal:absolute;mso-position-horizontal-relative:text;mso-position-vertical:absolute;mso-position-vertical-relative:text;mso-width-percent:0;mso-height-percent:0;mso-width-relative:margin;mso-height-relative:margin;v-text-anchor:top" o:gfxdata="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" fillcolor="white [3201]" stroked="f" strokeweight=".5pt">
+              <v:shape w14:anchorId="36886EE5" id="Text Box 8" o:spid="_x0000_s1030" type="#_x0000_t202" style="position:absolute;margin-left:281.1pt;margin-top:13.85pt;width:237.7pt;height:223.2pt;z-index:251663360;visibility:visible;mso-wrap-style:square;mso-width-percent:0;mso-height-percent:0;mso-wrap-distance-left:9pt;mso-wrap-distance-top:0;mso-wrap-distance-right:9pt;mso-wrap-distance-bottom:0;mso-position-horizontal:absolute;mso-position-horizontal-relative:text;mso-position-vertical:absolute;mso-position-vertical-relative:text;mso-width-percent:0;mso-height-percent:0;mso-width-relative:margin;mso-height-relative:margin;v-text-anchor:top" o:gfxdata="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" fillcolor="white [3201]" stroked="f" strokeweight=".5pt">
                 <v:textbox>
                   <w:txbxContent>
                     <w:p>
@@ -651,40 +1134,40 @@
                         <w:spacing w:line="480" w:lineRule="auto"/>
                       </w:pPr>
                       <w:r>
-                        <w:t>Since Flutter makes use of stateful and stateless widgets that have a wide variety of parameters, I created my own customTextFormField that will enable me to create text fields with ease. Instead of having to write lots of code, I can simply put in the parameters of what I want. This is what I used when I created my login page.</w:t>
-                      </w:r>
-                      <w:r>
-                        <w:t xml:space="preserve"> </w:t>
+                        <w:t xml:space="preserve">Since Flutter makes use of stateful and stateless widgets that have a wide variety of parameters, I created my own customTextFormField that will enable me to create text fields with ease. Instead of having to write lots of code, I can simply put in the parameters of what I want. This is what I used when I created my login page. </w:t>
                       </w:r>
                     </w:p>
                   </w:txbxContent>
                 </v:textbox>
+                <w10:wrap type="square"/>
               </v:shape>
             </w:pict>
           </mc:Fallback>
         </mc:AlternateContent>
       </w:r>
-      <w:r>
+    </w:p>
+    <w:p>
+      <w:pPr>
         <w:rPr>
           <w:u w:val="single"/>
         </w:rPr>
-        <w:t>Technique #3</w:t>
-      </w:r>
-    </w:p>
-    <w:p>
-      <w:pPr>
-        <w:suppressAutoHyphens w:val="0"/>
       </w:pPr>
-    </w:p>
-    <w:p>
       <w:r>
         <w:rPr>
           <w:noProof/>
         </w:rPr>
         <w:drawing>
-          <wp:inline distT="0" distB="0" distL="0" distR="0" wp14:anchorId="34E5965B" wp14:editId="41D19507">
-            <wp:extent cx="3337847" cy="2041451"/>
-            <wp:effectExtent l="0" t="0" r="2540" b="3810"/>
+          <wp:anchor distT="0" distB="0" distL="114300" distR="114300" simplePos="0" relativeHeight="251672576" behindDoc="0" locked="0" layoutInCell="1" allowOverlap="1" wp14:anchorId="407B13E0" wp14:editId="1401612D">
+            <wp:simplePos x="0" y="0"/>
+            <wp:positionH relativeFrom="column">
+              <wp:posOffset>0</wp:posOffset>
+            </wp:positionH>
+            <wp:positionV relativeFrom="paragraph">
+              <wp:posOffset>302895</wp:posOffset>
+            </wp:positionV>
+            <wp:extent cx="3441700" cy="2105025"/>
+            <wp:effectExtent l="0" t="0" r="0" b="3175"/>
+            <wp:wrapSquare wrapText="bothSides"/>
             <wp:docPr id="7" name="Picture 7" descr="Text&#10;&#10;Description automatically generated"/>
             <wp:cNvGraphicFramePr>
               <a:graphicFrameLocks xmlns:a="http://schemas.openxmlformats.org/drawingml/2006/main" noChangeAspect="1"/>
@@ -697,7 +1180,13 @@
                     <pic:cNvPicPr/>
                   </pic:nvPicPr>
                   <pic:blipFill>
-                    <a:blip r:embed="rId9"/>
+                    <a:blip r:embed="rId11" cstate="print">
+                      <a:extLst>
+                        <a:ext uri="{28A0092B-C50C-407E-A947-70E740481C1C}">
+                          <a14:useLocalDpi xmlns:a14="http://schemas.microsoft.com/office/drawing/2010/main" val="0"/>
+                        </a:ext>
+                      </a:extLst>
+                    </a:blip>
                     <a:stretch>
                       <a:fillRect/>
                     </a:stretch>
@@ -705,7 +1194,7 @@
                   <pic:spPr>
                     <a:xfrm>
                       <a:off x="0" y="0"/>
-                      <a:ext cx="3358961" cy="2054365"/>
+                      <a:ext cx="3441700" cy="2105025"/>
                     </a:xfrm>
                     <a:prstGeom prst="rect">
                       <a:avLst/>
@@ -714,137 +1203,36 @@
                 </pic:pic>
               </a:graphicData>
             </a:graphic>
-          </wp:inline>
+            <wp14:sizeRelH relativeFrom="page">
+              <wp14:pctWidth>0</wp14:pctWidth>
+            </wp14:sizeRelH>
+            <wp14:sizeRelV relativeFrom="page">
+              <wp14:pctHeight>0</wp14:pctHeight>
+            </wp14:sizeRelV>
+          </wp:anchor>
         </w:drawing>
       </w:r>
     </w:p>
-    <w:p/>
-    <w:p/>
-    <w:p/>
     <w:p>
       <w:pPr>
         <w:rPr>
           <w:u w:val="single"/>
         </w:rPr>
       </w:pPr>
-      <w:r>
-        <w:rPr>
-          <w:noProof/>
+    </w:p>
+    <w:p>
+      <w:pPr>
+        <w:rPr>
           <w:u w:val="single"/>
         </w:rPr>
-        <mc:AlternateContent>
-          <mc:Choice Requires="wps">
-            <w:drawing>
-              <wp:anchor distT="0" distB="0" distL="114300" distR="114300" simplePos="0" relativeHeight="251665408" behindDoc="0" locked="0" layoutInCell="1" allowOverlap="1" wp14:anchorId="1CC36421" wp14:editId="6EF5E168">
-                <wp:simplePos x="0" y="0"/>
-                <wp:positionH relativeFrom="column">
-                  <wp:posOffset>3572510</wp:posOffset>
-                </wp:positionH>
-                <wp:positionV relativeFrom="paragraph">
-                  <wp:posOffset>147369</wp:posOffset>
-                </wp:positionV>
-                <wp:extent cx="3018790" cy="2806995"/>
-                <wp:effectExtent l="0" t="0" r="3810" b="0"/>
-                <wp:wrapNone/>
-                <wp:docPr id="10" name="Text Box 10"/>
-                <wp:cNvGraphicFramePr/>
-                <a:graphic xmlns:a="http://schemas.openxmlformats.org/drawingml/2006/main">
-                  <a:graphicData uri="http://schemas.microsoft.com/office/word/2010/wordprocessingShape">
-                    <wps:wsp>
-                      <wps:cNvSpPr txBox="1"/>
-                      <wps:spPr>
-                        <a:xfrm>
-                          <a:off x="0" y="0"/>
-                          <a:ext cx="3018790" cy="2806995"/>
-                        </a:xfrm>
-                        <a:prstGeom prst="rect">
-                          <a:avLst/>
-                        </a:prstGeom>
-                        <a:solidFill>
-                          <a:schemeClr val="lt1"/>
-                        </a:solidFill>
-                        <a:ln w="6350">
-                          <a:noFill/>
-                        </a:ln>
-                      </wps:spPr>
-                      <wps:txbx>
-                        <w:txbxContent>
-                          <w:p>
-                            <w:pPr>
-                              <w:pBdr>
-                                <w:left w:val="single" w:sz="4" w:space="4" w:color="auto"/>
-                              </w:pBdr>
-                              <w:spacing w:line="480" w:lineRule="auto"/>
-                            </w:pPr>
-                            <w:r>
-                              <w:t xml:space="preserve">Multiple users are likely to use the application I create. Also, I added the variable </w:t>
-                            </w:r>
-                            <w:proofErr w:type="spellStart"/>
-                            <w:r>
-                              <w:t>PriceWatchList</w:t>
-                            </w:r>
-                            <w:proofErr w:type="spellEnd"/>
-                            <w:r>
-                              <w:t xml:space="preserve"> which is a Map with the Key-Value pair being String and double value. When a user adds an item to a price watch list, the key will represent the item name and the value with be the expected price the user is currently looking out for.</w:t>
-                            </w:r>
-                          </w:p>
-                        </w:txbxContent>
-                      </wps:txbx>
-                      <wps:bodyPr rot="0" spcFirstLastPara="0" vertOverflow="overflow" horzOverflow="overflow" vert="horz" wrap="square" lIns="91440" tIns="45720" rIns="91440" bIns="45720" numCol="1" spcCol="0" rtlCol="0" fromWordArt="0" anchor="t" anchorCtr="0" forceAA="0" compatLnSpc="1">
-                        <a:prstTxWarp prst="textNoShape">
-                          <a:avLst/>
-                        </a:prstTxWarp>
-                        <a:noAutofit/>
-                      </wps:bodyPr>
-                    </wps:wsp>
-                  </a:graphicData>
-                </a:graphic>
-                <wp14:sizeRelH relativeFrom="margin">
-                  <wp14:pctWidth>0</wp14:pctWidth>
-                </wp14:sizeRelH>
-                <wp14:sizeRelV relativeFrom="margin">
-                  <wp14:pctHeight>0</wp14:pctHeight>
-                </wp14:sizeRelV>
-              </wp:anchor>
-            </w:drawing>
-          </mc:Choice>
-          <mc:Fallback>
-            <w:pict>
-              <v:shape w14:anchorId="1CC36421" id="Text Box 10" o:spid="_x0000_s1029" type="#_x0000_t202" style="position:absolute;margin-left:281.3pt;margin-top:11.6pt;width:237.7pt;height:221pt;z-index:251665408;visibility:visible;mso-wrap-style:square;mso-width-percent:0;mso-height-percent:0;mso-wrap-distance-left:9pt;mso-wrap-distance-top:0;mso-wrap-distance-right:9pt;mso-wrap-distance-bottom:0;mso-position-horizontal:absolute;mso-position-horizontal-relative:text;mso-position-vertical:absolute;mso-position-vertical-relative:text;mso-width-percent:0;mso-height-percent:0;mso-width-relative:margin;mso-height-relative:margin;v-text-anchor:top" o:gfxdata="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" fillcolor="white [3201]" stroked="f" strokeweight=".5pt">
-                <v:textbox>
-                  <w:txbxContent>
-                    <w:p>
-                      <w:pPr>
-                        <w:pBdr>
-                          <w:left w:val="single" w:sz="4" w:space="4" w:color="auto"/>
-                        </w:pBdr>
-                        <w:spacing w:line="480" w:lineRule="auto"/>
-                      </w:pPr>
-                      <w:r>
-                        <w:t xml:space="preserve">Multiple users are likely to use the application I create. Also, I added the variable </w:t>
-                      </w:r>
-                      <w:proofErr w:type="spellStart"/>
-                      <w:r>
-                        <w:t>PriceWatchList</w:t>
-                      </w:r>
-                      <w:proofErr w:type="spellEnd"/>
-                      <w:r>
-                        <w:t xml:space="preserve"> which is a Map with the Key-Value pair being String and double value. When a user adds an item to a price watch list, the key will represent the item name and the value with be the expected price the user is currently looking out for.</w:t>
-                      </w:r>
-                    </w:p>
-                  </w:txbxContent>
-                </v:textbox>
-              </v:shape>
-            </w:pict>
-          </mc:Fallback>
-        </mc:AlternateContent>
-      </w:r>
-      <w:r>
+      </w:pPr>
+    </w:p>
+    <w:p>
+      <w:pPr>
         <w:rPr>
           <w:u w:val="single"/>
         </w:rPr>
-        <w:t>Technique #4</w:t>
-      </w:r>
+      </w:pPr>
     </w:p>
     <w:p>
       <w:pPr>
@@ -854,220 +1242,26 @@
       </w:pPr>
     </w:p>
     <w:p>
-      <w:r>
-        <w:rPr>
-          <w:noProof/>
-        </w:rPr>
-        <w:drawing>
-          <wp:inline distT="0" distB="0" distL="0" distR="0" wp14:anchorId="565EF3D5" wp14:editId="10CA2413">
-            <wp:extent cx="3440374" cy="2041451"/>
-            <wp:effectExtent l="0" t="0" r="1905" b="3810"/>
-            <wp:docPr id="9" name="Picture 9" descr="Text&#10;&#10;Description automatically generated"/>
-            <wp:cNvGraphicFramePr>
-              <a:graphicFrameLocks xmlns:a="http://schemas.openxmlformats.org/drawingml/2006/main" noChangeAspect="1"/>
-            </wp:cNvGraphicFramePr>
-            <a:graphic xmlns:a="http://schemas.openxmlformats.org/drawingml/2006/main">
-              <a:graphicData uri="http://schemas.openxmlformats.org/drawingml/2006/picture">
-                <pic:pic xmlns:pic="http://schemas.openxmlformats.org/drawingml/2006/picture">
-                  <pic:nvPicPr>
-                    <pic:cNvPr id="9" name="Picture 9" descr="Text&#10;&#10;Description automatically generated"/>
-                    <pic:cNvPicPr/>
-                  </pic:nvPicPr>
-                  <pic:blipFill>
-                    <a:blip r:embed="rId10"/>
-                    <a:stretch>
-                      <a:fillRect/>
-                    </a:stretch>
-                  </pic:blipFill>
-                  <pic:spPr>
-                    <a:xfrm>
-                      <a:off x="0" y="0"/>
-                      <a:ext cx="3477676" cy="2063585"/>
-                    </a:xfrm>
-                    <a:prstGeom prst="rect">
-                      <a:avLst/>
-                    </a:prstGeom>
-                  </pic:spPr>
-                </pic:pic>
-              </a:graphicData>
-            </a:graphic>
-          </wp:inline>
-        </w:drawing>
-      </w:r>
-    </w:p>
-    <w:p/>
-    <w:p/>
-    <w:p/>
-    <w:p/>
-    <w:p>
       <w:pPr>
         <w:rPr>
           <w:u w:val="single"/>
         </w:rPr>
       </w:pPr>
-      <w:r>
-        <w:rPr>
-          <w:noProof/>
+    </w:p>
+    <w:p>
+      <w:pPr>
+        <w:rPr>
           <w:u w:val="single"/>
         </w:rPr>
-        <mc:AlternateContent>
-          <mc:Choice Requires="wps">
-            <w:drawing>
-              <wp:anchor distT="0" distB="0" distL="114300" distR="114300" simplePos="0" relativeHeight="251667456" behindDoc="0" locked="0" layoutInCell="1" allowOverlap="1" wp14:anchorId="739B915A" wp14:editId="660F2B1D">
-                <wp:simplePos x="0" y="0"/>
-                <wp:positionH relativeFrom="column">
-                  <wp:posOffset>3566795</wp:posOffset>
-                </wp:positionH>
-                <wp:positionV relativeFrom="paragraph">
-                  <wp:posOffset>91383</wp:posOffset>
-                </wp:positionV>
-                <wp:extent cx="3018790" cy="2806995"/>
-                <wp:effectExtent l="0" t="0" r="3810" b="0"/>
-                <wp:wrapNone/>
-                <wp:docPr id="12" name="Text Box 12"/>
-                <wp:cNvGraphicFramePr/>
-                <a:graphic xmlns:a="http://schemas.openxmlformats.org/drawingml/2006/main">
-                  <a:graphicData uri="http://schemas.microsoft.com/office/word/2010/wordprocessingShape">
-                    <wps:wsp>
-                      <wps:cNvSpPr txBox="1"/>
-                      <wps:spPr>
-                        <a:xfrm>
-                          <a:off x="0" y="0"/>
-                          <a:ext cx="3018790" cy="2806995"/>
-                        </a:xfrm>
-                        <a:prstGeom prst="rect">
-                          <a:avLst/>
-                        </a:prstGeom>
-                        <a:solidFill>
-                          <a:schemeClr val="lt1"/>
-                        </a:solidFill>
-                        <a:ln w="6350">
-                          <a:noFill/>
-                        </a:ln>
-                      </wps:spPr>
-                      <wps:txbx>
-                        <w:txbxContent>
-                          <w:p>
-                            <w:pPr>
-                              <w:pBdr>
-                                <w:left w:val="single" w:sz="4" w:space="4" w:color="auto"/>
-                              </w:pBdr>
-                              <w:spacing w:line="480" w:lineRule="auto"/>
-                            </w:pPr>
-                            <w:r>
-                              <w:t>The replace method I created for the Map class looks at whether a key value pair already exists. Here I used a while loop to traverse through the bucket of Nodes. This sentinel check looks to see whether a key is already existing, and if it doesn’t exist, it will create a new node with that assigned key value pair and add it to the bucket.</w:t>
-                            </w:r>
-                          </w:p>
-                        </w:txbxContent>
-                      </wps:txbx>
-                      <wps:bodyPr rot="0" spcFirstLastPara="0" vertOverflow="overflow" horzOverflow="overflow" vert="horz" wrap="square" lIns="91440" tIns="45720" rIns="91440" bIns="45720" numCol="1" spcCol="0" rtlCol="0" fromWordArt="0" anchor="t" anchorCtr="0" forceAA="0" compatLnSpc="1">
-                        <a:prstTxWarp prst="textNoShape">
-                          <a:avLst/>
-                        </a:prstTxWarp>
-                        <a:noAutofit/>
-                      </wps:bodyPr>
-                    </wps:wsp>
-                  </a:graphicData>
-                </a:graphic>
-                <wp14:sizeRelH relativeFrom="margin">
-                  <wp14:pctWidth>0</wp14:pctWidth>
-                </wp14:sizeRelH>
-                <wp14:sizeRelV relativeFrom="margin">
-                  <wp14:pctHeight>0</wp14:pctHeight>
-                </wp14:sizeRelV>
-              </wp:anchor>
-            </w:drawing>
-          </mc:Choice>
-          <mc:Fallback>
-            <w:pict>
-              <v:shape w14:anchorId="739B915A" id="Text Box 12" o:spid="_x0000_s1030" type="#_x0000_t202" style="position:absolute;margin-left:280.85pt;margin-top:7.2pt;width:237.7pt;height:221pt;z-index:251667456;visibility:visible;mso-wrap-style:square;mso-width-percent:0;mso-height-percent:0;mso-wrap-distance-left:9pt;mso-wrap-distance-top:0;mso-wrap-distance-right:9pt;mso-wrap-distance-bottom:0;mso-position-horizontal:absolute;mso-position-horizontal-relative:text;mso-position-vertical:absolute;mso-position-vertical-relative:text;mso-width-percent:0;mso-height-percent:0;mso-width-relative:margin;mso-height-relative:margin;v-text-anchor:top" o:gfxdata="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" fillcolor="white [3201]" stroked="f" strokeweight=".5pt">
-                <v:textbox>
-                  <w:txbxContent>
-                    <w:p>
-                      <w:pPr>
-                        <w:pBdr>
-                          <w:left w:val="single" w:sz="4" w:space="4" w:color="auto"/>
-                        </w:pBdr>
-                        <w:spacing w:line="480" w:lineRule="auto"/>
-                      </w:pPr>
-                      <w:r>
-                        <w:t>The replace method I created for the Map class looks at whether a key value pair already exists. Here I used a while loop to traverse through the bucket of Nodes. This sentinel check looks to see whether a key is already existing, and if it doesn’t exist, it will create a new node with that assigned key value pair and add it to the bucket.</w:t>
-                      </w:r>
-                    </w:p>
-                  </w:txbxContent>
-                </v:textbox>
-              </v:shape>
-            </w:pict>
-          </mc:Fallback>
-        </mc:AlternateContent>
-      </w:r>
-      <w:r>
-        <w:rPr>
-          <w:u w:val="single"/>
-        </w:rPr>
-        <w:t>Technique #5</w:t>
-      </w:r>
-    </w:p>
-    <w:p>
-      <w:pPr>
-        <w:rPr>
-          <w:u w:val="single"/>
-        </w:rPr>
       </w:pPr>
     </w:p>
-    <w:p>
-      <w:pPr>
-        <w:rPr>
-          <w:u w:val="single"/>
-        </w:rPr>
-      </w:pPr>
-      <w:r>
-        <w:rPr>
-          <w:noProof/>
-          <w:u w:val="single"/>
-        </w:rPr>
-        <w:drawing>
-          <wp:inline distT="0" distB="0" distL="0" distR="0" wp14:anchorId="3293E19D" wp14:editId="1BB0CF68">
-            <wp:extent cx="3429088" cy="2158410"/>
-            <wp:effectExtent l="0" t="0" r="0" b="635"/>
-            <wp:docPr id="11" name="Picture 11"/>
-            <wp:cNvGraphicFramePr>
-              <a:graphicFrameLocks xmlns:a="http://schemas.openxmlformats.org/drawingml/2006/main" noChangeAspect="1"/>
-            </wp:cNvGraphicFramePr>
-            <a:graphic xmlns:a="http://schemas.openxmlformats.org/drawingml/2006/main">
-              <a:graphicData uri="http://schemas.openxmlformats.org/drawingml/2006/picture">
-                <pic:pic xmlns:pic="http://schemas.openxmlformats.org/drawingml/2006/picture">
-                  <pic:nvPicPr>
-                    <pic:cNvPr id="1" name=""/>
-                    <pic:cNvPicPr/>
-                  </pic:nvPicPr>
-                  <pic:blipFill>
-                    <a:blip r:embed="rId11"/>
-                    <a:stretch>
-                      <a:fillRect/>
-                    </a:stretch>
-                  </pic:blipFill>
-                  <pic:spPr>
-                    <a:xfrm>
-                      <a:off x="0" y="0"/>
-                      <a:ext cx="3455772" cy="2175206"/>
-                    </a:xfrm>
-                    <a:prstGeom prst="rect">
-                      <a:avLst/>
-                    </a:prstGeom>
-                  </pic:spPr>
-                </pic:pic>
-              </a:graphicData>
-            </a:graphic>
-          </wp:inline>
-        </w:drawing>
-      </w:r>
-    </w:p>
     <w:sectPr>
-      <w:headerReference w:type="default" r:id="rId12"/>
+      <w:headerReference w:type="first" r:id="rId12"/>
       <w:pgSz w:w="11906" w:h="16838"/>
       <w:pgMar w:top="1112" w:right="740" w:bottom="1440" w:left="720" w:header="720" w:footer="720" w:gutter="0"/>
       <w:cols w:space="720"/>
+      <w:titlePg/>
+      <w:docGrid w:linePitch="326"/>
     </w:sectPr>
   </w:body>
 </w:document>
@@ -1121,7 +1315,10 @@
       <w:pStyle w:val="Header"/>
     </w:pPr>
     <w:r>
-      <w:t>Garv Maheshwari</w:t>
+      <w:t>Garv Maheshwar</w:t>
+    </w:r>
+    <w:r>
+      <w:t>i</w:t>
     </w:r>
   </w:p>
 </w:hdr>

</xml_diff>

<commit_message>
Made Incorrect emails and passwords return errors and login has been routed. All systems go to finally create the core functionality of app. Good luck in advance
</commit_message>
<xml_diff>
--- a/Documentation/Crit_C_Development.docx
+++ b/Documentation/Crit_C_Development.docx
@@ -1346,6 +1346,7 @@
       </w:r>
       <w:r>
         <w:rPr>
+          <w:noProof/>
           <w:u w:val="single"/>
         </w:rPr>
         <w:drawing>
@@ -1434,77 +1435,6 @@
     </w:p>
     <w:p>
       <w:r>
-        <w:t xml:space="preserve">The fourth technique I made use of was using a database. In my case, I made use of Google’s Firebase </w:t>
-      </w:r>
-      <w:proofErr w:type="spellStart"/>
-      <w:r>
-        <w:t>Firestore</w:t>
-      </w:r>
-      <w:proofErr w:type="spellEnd"/>
-      <w:r>
-        <w:t>, which is a No SQL database.</w:t>
-      </w:r>
-    </w:p>
-    <w:p/>
-    <w:p>
-      <w:r>
-        <w:drawing>
-          <wp:anchor distT="0" distB="0" distL="114300" distR="114300" simplePos="0" relativeHeight="251678720" behindDoc="0" locked="0" layoutInCell="1" allowOverlap="1" wp14:anchorId="75C70776" wp14:editId="6B99BA2C">
-            <wp:simplePos x="0" y="0"/>
-            <wp:positionH relativeFrom="column">
-              <wp:posOffset>74930</wp:posOffset>
-            </wp:positionH>
-            <wp:positionV relativeFrom="paragraph">
-              <wp:posOffset>788670</wp:posOffset>
-            </wp:positionV>
-            <wp:extent cx="3425190" cy="848360"/>
-            <wp:effectExtent l="0" t="0" r="3810" b="2540"/>
-            <wp:wrapSquare wrapText="bothSides"/>
-            <wp:docPr id="14" name="Picture 14" descr="Graphical user interface, text&#10;&#10;Description automatically generated"/>
-            <wp:cNvGraphicFramePr>
-              <a:graphicFrameLocks xmlns:a="http://schemas.openxmlformats.org/drawingml/2006/main" noChangeAspect="1"/>
-            </wp:cNvGraphicFramePr>
-            <a:graphic xmlns:a="http://schemas.openxmlformats.org/drawingml/2006/main">
-              <a:graphicData uri="http://schemas.openxmlformats.org/drawingml/2006/picture">
-                <pic:pic xmlns:pic="http://schemas.openxmlformats.org/drawingml/2006/picture">
-                  <pic:nvPicPr>
-                    <pic:cNvPr id="14" name="Picture 14" descr="Graphical user interface, text&#10;&#10;Description automatically generated"/>
-                    <pic:cNvPicPr/>
-                  </pic:nvPicPr>
-                  <pic:blipFill>
-                    <a:blip r:embed="rId13">
-                      <a:extLst>
-                        <a:ext uri="{28A0092B-C50C-407E-A947-70E740481C1C}">
-                          <a14:useLocalDpi xmlns:a14="http://schemas.microsoft.com/office/drawing/2010/main" val="0"/>
-                        </a:ext>
-                      </a:extLst>
-                    </a:blip>
-                    <a:stretch>
-                      <a:fillRect/>
-                    </a:stretch>
-                  </pic:blipFill>
-                  <pic:spPr>
-                    <a:xfrm>
-                      <a:off x="0" y="0"/>
-                      <a:ext cx="3425190" cy="848360"/>
-                    </a:xfrm>
-                    <a:prstGeom prst="rect">
-                      <a:avLst/>
-                    </a:prstGeom>
-                  </pic:spPr>
-                </pic:pic>
-              </a:graphicData>
-            </a:graphic>
-            <wp14:sizeRelH relativeFrom="page">
-              <wp14:pctWidth>0</wp14:pctWidth>
-            </wp14:sizeRelH>
-            <wp14:sizeRelV relativeFrom="page">
-              <wp14:pctHeight>0</wp14:pctHeight>
-            </wp14:sizeRelV>
-          </wp:anchor>
-        </w:drawing>
-      </w:r>
-      <w:r>
         <w:rPr>
           <w:noProof/>
           <w:u w:val="single"/>
@@ -1512,13 +1442,13 @@
         <mc:AlternateContent>
           <mc:Choice Requires="wps">
             <w:drawing>
-              <wp:anchor distT="0" distB="0" distL="114300" distR="114300" simplePos="0" relativeHeight="251677696" behindDoc="0" locked="0" layoutInCell="1" allowOverlap="1" wp14:anchorId="67CDA467" wp14:editId="53A9CBEF">
+              <wp:anchor distT="0" distB="0" distL="114300" distR="114300" simplePos="0" relativeHeight="251677696" behindDoc="0" locked="0" layoutInCell="1" allowOverlap="1" wp14:anchorId="67CDA467" wp14:editId="33A79CC0">
                 <wp:simplePos x="0" y="0"/>
                 <wp:positionH relativeFrom="column">
-                  <wp:posOffset>3697793</wp:posOffset>
+                  <wp:posOffset>3817620</wp:posOffset>
                 </wp:positionH>
                 <wp:positionV relativeFrom="paragraph">
-                  <wp:posOffset>120050</wp:posOffset>
+                  <wp:posOffset>467995</wp:posOffset>
                 </wp:positionV>
                 <wp:extent cx="2856230" cy="2391508"/>
                 <wp:effectExtent l="0" t="0" r="1270" b="0"/>
@@ -1595,7 +1525,11 @@
           </mc:Choice>
           <mc:Fallback>
             <w:pict>
-              <v:shape w14:anchorId="67CDA467" id="Text Box 13" o:spid="_x0000_s1032" type="#_x0000_t202" style="position:absolute;margin-left:291.15pt;margin-top:9.45pt;width:224.9pt;height:188.3pt;z-index:251677696;visibility:visible;mso-wrap-style:square;mso-width-percent:0;mso-height-percent:0;mso-wrap-distance-left:9pt;mso-wrap-distance-top:0;mso-wrap-distance-right:9pt;mso-wrap-distance-bottom:0;mso-position-horizontal:absolute;mso-position-horizontal-relative:text;mso-position-vertical:absolute;mso-position-vertical-relative:text;mso-width-percent:0;mso-height-percent:0;mso-width-relative:margin;mso-height-relative:margin;v-text-anchor:top" o:gfxdata="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" fillcolor="white [3201]" stroked="f" strokeweight=".5pt">
+              <v:shapetype w14:anchorId="67CDA467" id="_x0000_t202" coordsize="21600,21600" o:spt="202" path="m,l,21600r21600,l21600,xe">
+                <v:stroke joinstyle="miter"/>
+                <v:path gradientshapeok="t" o:connecttype="rect"/>
+              </v:shapetype>
+              <v:shape id="Text Box 13" o:spid="_x0000_s1032" type="#_x0000_t202" style="position:absolute;margin-left:300.6pt;margin-top:36.85pt;width:224.9pt;height:188.3pt;z-index:251677696;visibility:visible;mso-wrap-style:square;mso-width-percent:0;mso-height-percent:0;mso-wrap-distance-left:9pt;mso-wrap-distance-top:0;mso-wrap-distance-right:9pt;mso-wrap-distance-bottom:0;mso-position-horizontal:absolute;mso-position-horizontal-relative:text;mso-position-vertical:absolute;mso-position-vertical-relative:text;mso-width-percent:0;mso-height-percent:0;mso-width-relative:margin;mso-height-relative:margin;v-text-anchor:top" o:gfxdata="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" fillcolor="white [3201]" stroked="f" strokeweight=".5pt">
                 <v:textbox>
                   <w:txbxContent>
                     <w:p>
@@ -1633,6 +1567,143 @@
           </mc:Fallback>
         </mc:AlternateContent>
       </w:r>
+      <w:r>
+        <w:t xml:space="preserve">The fourth technique I made use of was using a database. In my case, I made use of Google’s Firebase </w:t>
+      </w:r>
+      <w:proofErr w:type="spellStart"/>
+      <w:r>
+        <w:t>Firestore</w:t>
+      </w:r>
+      <w:proofErr w:type="spellEnd"/>
+      <w:r>
+        <w:t xml:space="preserve">, which is a </w:t>
+      </w:r>
+      <w:r>
+        <w:t>No</w:t>
+      </w:r>
+      <w:r>
+        <w:t>SQL database.</w:t>
+      </w:r>
+    </w:p>
+    <w:p>
+      <w:pPr>
+        <w:suppressAutoHyphens w:val="0"/>
+      </w:pPr>
+    </w:p>
+    <w:p>
+      <w:pPr>
+        <w:suppressAutoHyphens w:val="0"/>
+      </w:pPr>
+    </w:p>
+    <w:p>
+      <w:pPr>
+        <w:suppressAutoHyphens w:val="0"/>
+      </w:pPr>
+    </w:p>
+    <w:p>
+      <w:pPr>
+        <w:suppressAutoHyphens w:val="0"/>
+      </w:pPr>
+      <w:r>
+        <w:rPr>
+          <w:noProof/>
+        </w:rPr>
+        <w:drawing>
+          <wp:anchor distT="0" distB="0" distL="114300" distR="114300" simplePos="0" relativeHeight="251678720" behindDoc="0" locked="0" layoutInCell="1" allowOverlap="1" wp14:anchorId="75C70776" wp14:editId="678EFE16">
+            <wp:simplePos x="0" y="0"/>
+            <wp:positionH relativeFrom="column">
+              <wp:posOffset>134620</wp:posOffset>
+            </wp:positionH>
+            <wp:positionV relativeFrom="paragraph">
+              <wp:posOffset>283761</wp:posOffset>
+            </wp:positionV>
+            <wp:extent cx="3425190" cy="848360"/>
+            <wp:effectExtent l="0" t="0" r="3810" b="2540"/>
+            <wp:wrapSquare wrapText="bothSides"/>
+            <wp:docPr id="14" name="Picture 14" descr="Graphical user interface, text&#10;&#10;Description automatically generated"/>
+            <wp:cNvGraphicFramePr>
+              <a:graphicFrameLocks xmlns:a="http://schemas.openxmlformats.org/drawingml/2006/main" noChangeAspect="1"/>
+            </wp:cNvGraphicFramePr>
+            <a:graphic xmlns:a="http://schemas.openxmlformats.org/drawingml/2006/main">
+              <a:graphicData uri="http://schemas.openxmlformats.org/drawingml/2006/picture">
+                <pic:pic xmlns:pic="http://schemas.openxmlformats.org/drawingml/2006/picture">
+                  <pic:nvPicPr>
+                    <pic:cNvPr id="14" name="Picture 14" descr="Graphical user interface, text&#10;&#10;Description automatically generated"/>
+                    <pic:cNvPicPr/>
+                  </pic:nvPicPr>
+                  <pic:blipFill>
+                    <a:blip r:embed="rId13">
+                      <a:extLst>
+                        <a:ext uri="{28A0092B-C50C-407E-A947-70E740481C1C}">
+                          <a14:useLocalDpi xmlns:a14="http://schemas.microsoft.com/office/drawing/2010/main" val="0"/>
+                        </a:ext>
+                      </a:extLst>
+                    </a:blip>
+                    <a:stretch>
+                      <a:fillRect/>
+                    </a:stretch>
+                  </pic:blipFill>
+                  <pic:spPr>
+                    <a:xfrm>
+                      <a:off x="0" y="0"/>
+                      <a:ext cx="3425190" cy="848360"/>
+                    </a:xfrm>
+                    <a:prstGeom prst="rect">
+                      <a:avLst/>
+                    </a:prstGeom>
+                  </pic:spPr>
+                </pic:pic>
+              </a:graphicData>
+            </a:graphic>
+            <wp14:sizeRelH relativeFrom="page">
+              <wp14:pctWidth>0</wp14:pctWidth>
+            </wp14:sizeRelH>
+            <wp14:sizeRelV relativeFrom="page">
+              <wp14:pctHeight>0</wp14:pctHeight>
+            </wp14:sizeRelV>
+          </wp:anchor>
+        </w:drawing>
+      </w:r>
+    </w:p>
+    <w:p>
+      <w:pPr>
+        <w:suppressAutoHyphens w:val="0"/>
+      </w:pPr>
+    </w:p>
+    <w:p>
+      <w:pPr>
+        <w:suppressAutoHyphens w:val="0"/>
+      </w:pPr>
+    </w:p>
+    <w:p>
+      <w:pPr>
+        <w:suppressAutoHyphens w:val="0"/>
+      </w:pPr>
+    </w:p>
+    <w:p>
+      <w:pPr>
+        <w:suppressAutoHyphens w:val="0"/>
+      </w:pPr>
+    </w:p>
+    <w:p>
+      <w:pPr>
+        <w:suppressAutoHyphens w:val="0"/>
+      </w:pPr>
+    </w:p>
+    <w:p>
+      <w:pPr>
+        <w:suppressAutoHyphens w:val="0"/>
+      </w:pPr>
+    </w:p>
+    <w:p>
+      <w:pPr>
+        <w:suppressAutoHyphens w:val="0"/>
+      </w:pPr>
+    </w:p>
+    <w:p>
+      <w:pPr>
+        <w:suppressAutoHyphens w:val="0"/>
+      </w:pPr>
     </w:p>
     <w:sectPr>
       <w:headerReference w:type="first" r:id="rId14"/>

</xml_diff>